<commit_message>
Adding a progress bar in Analyst Interface
</commit_message>
<xml_diff>
--- a/doc/Specifications.docx
+++ b/doc/Specifications.docx
@@ -2,6 +2,76 @@
 <file path=word/document.xml><?xml version="1.0" encoding="utf-8"?>
 <w:document xmlns:wpc="http://schemas.microsoft.com/office/word/2010/wordprocessingCanvas" xmlns:mo="http://schemas.microsoft.com/office/mac/office/2008/main" xmlns:mc="http://schemas.openxmlformats.org/markup-compatibility/2006" xmlns:mv="urn:schemas-microsoft-com:mac:vml" xmlns:o="urn:schemas-microsoft-com:office:office" xmlns:r="http://schemas.openxmlformats.org/officeDocument/2006/relationships" xmlns:m="http://schemas.openxmlformats.org/officeDocument/2006/math" xmlns:v="urn:schemas-microsoft-com:vml" xmlns:wp14="http://schemas.microsoft.com/office/word/2010/wordprocessingDrawing" xmlns:wp="http://schemas.openxmlformats.org/drawingml/2006/wordprocessingDrawing" xmlns:w10="urn:schemas-microsoft-com:office:word" xmlns:w="http://schemas.openxmlformats.org/wordprocessingml/2006/main" xmlns:w14="http://schemas.microsoft.com/office/word/2010/wordml" xmlns:w15="http://schemas.microsoft.com/office/word/2012/wordml" xmlns:wpg="http://schemas.microsoft.com/office/word/2010/wordprocessingGroup" xmlns:wpi="http://schemas.microsoft.com/office/word/2010/wordprocessingInk" xmlns:wne="http://schemas.microsoft.com/office/word/2006/wordml" xmlns:wps="http://schemas.microsoft.com/office/word/2010/wordprocessingShape" mc:Ignorable="w14 w15 wp14">
   <w:body>
+    <w:p>
+      <w:pPr>
+        <w:jc w:val="both"/>
+        <w:rPr>
+          <w:i/>
+          <w:sz w:val="20"/>
+          <w:szCs w:val="20"/>
+        </w:rPr>
+      </w:pPr>
+      <w:r>
+        <w:rPr>
+          <w:i/>
+          <w:sz w:val="20"/>
+          <w:szCs w:val="20"/>
+        </w:rPr>
+        <w:t>DUPHENIEUX Valentin, LECOMTE Numa, QUENOT Akira</w:t>
+      </w:r>
+    </w:p>
+    <w:p>
+      <w:pPr>
+        <w:jc w:val="both"/>
+      </w:pPr>
+    </w:p>
+    <w:p>
+      <w:pPr>
+        <w:jc w:val="center"/>
+        <w:rPr>
+          <w:color w:val="5B9BD5" w:themeColor="accent1"/>
+          <w:sz w:val="48"/>
+          <w:szCs w:val="48"/>
+        </w:rPr>
+      </w:pPr>
+      <w:r>
+        <w:rPr>
+          <w:color w:val="5B9BD5" w:themeColor="accent1"/>
+          <w:sz w:val="48"/>
+          <w:szCs w:val="48"/>
+        </w:rPr>
+        <w:t>Développement d’application Cloud</w:t>
+      </w:r>
+    </w:p>
+    <w:p>
+      <w:pPr>
+        <w:jc w:val="center"/>
+        <w:rPr>
+          <w:color w:val="C00000"/>
+          <w:sz w:val="32"/>
+          <w:szCs w:val="32"/>
+        </w:rPr>
+      </w:pPr>
+      <w:r>
+        <w:rPr>
+          <w:color w:val="C00000"/>
+          <w:sz w:val="32"/>
+          <w:szCs w:val="32"/>
+        </w:rPr>
+        <w:t>Projet</w:t>
+      </w:r>
+    </w:p>
+    <w:p>
+      <w:pPr>
+        <w:jc w:val="center"/>
+        <w:rPr>
+          <w:color w:val="C00000"/>
+          <w:sz w:val="32"/>
+          <w:szCs w:val="32"/>
+        </w:rPr>
+      </w:pPr>
+    </w:p>
+    <w:p/>
     <w:p>
       <w:r>
         <w:rPr>
@@ -650,173 +720,176 @@
     <w:p/>
     <w:p/>
     <w:p>
+      <w:r>
+        <w:t xml:space="preserve">Inputs </w:t>
+      </w:r>
+      <w:r>
+        <w:t xml:space="preserve">: </w:t>
+      </w:r>
+    </w:p>
+    <w:p>
+      <w:r>
+        <w:tab/>
+      </w:r>
+      <w:proofErr w:type="spellStart"/>
+      <w:r>
+        <w:t>Origin</w:t>
+      </w:r>
+      <w:proofErr w:type="spellEnd"/>
+      <w:r>
+        <w:t> :</w:t>
+      </w:r>
+    </w:p>
+    <w:p>
+      <w:r>
+        <w:tab/>
+        <w:t xml:space="preserve">Destination : </w:t>
+      </w:r>
+    </w:p>
+    <w:p>
+      <w:r>
+        <w:tab/>
+      </w:r>
+      <w:proofErr w:type="spellStart"/>
+      <w:r>
+        <w:t>From</w:t>
+      </w:r>
+      <w:proofErr w:type="spellEnd"/>
+      <w:r>
+        <w:t xml:space="preserve"> (Date) : </w:t>
+      </w:r>
+    </w:p>
+    <w:p>
+      <w:r>
+        <w:tab/>
+        <w:t>To (Date) :</w:t>
+      </w:r>
+    </w:p>
+    <w:p>
+      <w:r>
+        <w:tab/>
+        <w:t xml:space="preserve">Compagnie : </w:t>
+      </w:r>
+    </w:p>
+    <w:p/>
+    <w:p/>
+    <w:p/>
+    <w:p/>
+    <w:p/>
+    <w:p>
+      <w:r>
+        <w:t xml:space="preserve">Pour une compagnie + Entre 2 dates </w:t>
+      </w:r>
+      <w:r>
+        <w:sym w:font="Wingdings" w:char="F0E0"/>
+      </w:r>
+      <w:r>
+        <w:t xml:space="preserve"> tous les vols</w:t>
+      </w:r>
+      <w:r>
+        <w:t xml:space="preserve"> </w:t>
+      </w:r>
+    </w:p>
+    <w:p>
+      <w:r>
+        <w:t xml:space="preserve">Pour un trajet (Origine + Destination) </w:t>
+      </w:r>
+      <w:r>
+        <w:sym w:font="Wingdings" w:char="F0E0"/>
+      </w:r>
+      <w:r>
+        <w:t xml:space="preserve"> Obtenir tous les vols trié par temps</w:t>
+      </w:r>
+    </w:p>
+    <w:p>
+      <w:r>
+        <w:t xml:space="preserve">Pour un aéroport + Date </w:t>
+      </w:r>
+      <w:r>
+        <w:sym w:font="Wingdings" w:char="F0E0"/>
+      </w:r>
+      <w:r>
+        <w:t xml:space="preserve"> Arrivées + Départs</w:t>
+      </w:r>
+    </w:p>
+    <w:p>
+      <w:r>
+        <w:t>P</w:t>
+      </w:r>
+      <w:r>
+        <w:t xml:space="preserve">our un vol </w:t>
+      </w:r>
+      <w:r>
+        <w:sym w:font="Wingdings" w:char="F0E0"/>
+      </w:r>
+      <w:r>
+        <w:t xml:space="preserve"> Infos</w:t>
+      </w:r>
+    </w:p>
+    <w:p/>
+    <w:p>
+      <w:r>
+        <w:t xml:space="preserve">Pour un aéroport </w:t>
+      </w:r>
+      <w:r>
+        <w:sym w:font="Wingdings" w:char="F0E0"/>
+      </w:r>
+      <w:r>
+        <w:t xml:space="preserve"> Moyenne des retards (départs + arrivés)</w:t>
+      </w:r>
+    </w:p>
+    <w:p>
+      <w:r>
+        <w:t xml:space="preserve">Pour une compagnie </w:t>
+      </w:r>
+      <w:r>
+        <w:sym w:font="Wingdings" w:char="F0E0"/>
+      </w:r>
+      <w:r>
+        <w:t xml:space="preserve"> Moyenne des retards (</w:t>
+      </w:r>
+      <w:proofErr w:type="spellStart"/>
+      <w:r>
+        <w:t>dep</w:t>
+      </w:r>
+      <w:proofErr w:type="spellEnd"/>
+      <w:r>
+        <w:t xml:space="preserve"> + </w:t>
+      </w:r>
+      <w:proofErr w:type="spellStart"/>
+      <w:r>
+        <w:t>arr</w:t>
+      </w:r>
+      <w:proofErr w:type="spellEnd"/>
+      <w:r>
+        <w:t>)</w:t>
+      </w:r>
+    </w:p>
+    <w:p>
+      <w:r>
+        <w:t xml:space="preserve">Top 5 </w:t>
+      </w:r>
+      <w:r>
+        <w:sym w:font="Wingdings" w:char="F0E0"/>
+      </w:r>
+      <w:r>
+        <w:t xml:space="preserve"> des compagnies ayant le plus de vols</w:t>
+      </w:r>
+    </w:p>
+    <w:p>
+      <w:r>
+        <w:t xml:space="preserve">Top 5 </w:t>
+      </w:r>
+      <w:r>
+        <w:sym w:font="Wingdings" w:char="F0E0"/>
+      </w:r>
+      <w:r>
+        <w:t xml:space="preserve"> des aé</w:t>
+      </w:r>
       <w:bookmarkStart w:id="0" w:name="_GoBack"/>
       <w:bookmarkEnd w:id="0"/>
       <w:r>
-        <w:t xml:space="preserve">Inputs </w:t>
-      </w:r>
-      <w:r>
-        <w:t xml:space="preserve">: </w:t>
-      </w:r>
-    </w:p>
-    <w:p>
-      <w:r>
-        <w:tab/>
-      </w:r>
-      <w:proofErr w:type="spellStart"/>
-      <w:r>
-        <w:t>Origin</w:t>
-      </w:r>
-      <w:proofErr w:type="spellEnd"/>
-      <w:r>
-        <w:t> :</w:t>
-      </w:r>
-    </w:p>
-    <w:p>
-      <w:r>
-        <w:tab/>
-        <w:t xml:space="preserve">Destination : </w:t>
-      </w:r>
-    </w:p>
-    <w:p>
-      <w:r>
-        <w:tab/>
-      </w:r>
-      <w:proofErr w:type="spellStart"/>
-      <w:r>
-        <w:t>From</w:t>
-      </w:r>
-      <w:proofErr w:type="spellEnd"/>
-      <w:r>
-        <w:t xml:space="preserve"> (Date) : </w:t>
-      </w:r>
-    </w:p>
-    <w:p>
-      <w:r>
-        <w:tab/>
-        <w:t>To (Date) :</w:t>
-      </w:r>
-    </w:p>
-    <w:p>
-      <w:r>
-        <w:tab/>
-        <w:t xml:space="preserve">Compagnie : </w:t>
-      </w:r>
-    </w:p>
-    <w:p/>
-    <w:p/>
-    <w:p/>
-    <w:p/>
-    <w:p/>
-    <w:p>
-      <w:r>
-        <w:t xml:space="preserve">Pour une compagnie + Entre 2 dates </w:t>
-      </w:r>
-      <w:r>
-        <w:sym w:font="Wingdings" w:char="F0E0"/>
-      </w:r>
-      <w:r>
-        <w:t xml:space="preserve"> tous les vols</w:t>
-      </w:r>
-      <w:r>
-        <w:t xml:space="preserve"> </w:t>
-      </w:r>
-    </w:p>
-    <w:p>
-      <w:r>
-        <w:t xml:space="preserve">Pour un trajet (Origine + Destination) </w:t>
-      </w:r>
-      <w:r>
-        <w:sym w:font="Wingdings" w:char="F0E0"/>
-      </w:r>
-      <w:r>
-        <w:t xml:space="preserve"> Obtenir tous les vols trié par temps</w:t>
-      </w:r>
-    </w:p>
-    <w:p>
-      <w:r>
-        <w:t xml:space="preserve">Pour un aéroport + Date </w:t>
-      </w:r>
-      <w:r>
-        <w:sym w:font="Wingdings" w:char="F0E0"/>
-      </w:r>
-      <w:r>
-        <w:t xml:space="preserve"> Arrivées + Départs</w:t>
-      </w:r>
-    </w:p>
-    <w:p>
-      <w:r>
-        <w:t>P</w:t>
-      </w:r>
-      <w:r>
-        <w:t xml:space="preserve">our un vol </w:t>
-      </w:r>
-      <w:r>
-        <w:sym w:font="Wingdings" w:char="F0E0"/>
-      </w:r>
-      <w:r>
-        <w:t xml:space="preserve"> Infos</w:t>
-      </w:r>
-    </w:p>
-    <w:p/>
-    <w:p>
-      <w:r>
-        <w:t xml:space="preserve">Pour un aéroport </w:t>
-      </w:r>
-      <w:r>
-        <w:sym w:font="Wingdings" w:char="F0E0"/>
-      </w:r>
-      <w:r>
-        <w:t xml:space="preserve"> Moyenne des retards (départs + arrivés)</w:t>
-      </w:r>
-    </w:p>
-    <w:p>
-      <w:r>
-        <w:t xml:space="preserve">Pour une compagnie </w:t>
-      </w:r>
-      <w:r>
-        <w:sym w:font="Wingdings" w:char="F0E0"/>
-      </w:r>
-      <w:r>
-        <w:t xml:space="preserve"> Moyenne des retards (</w:t>
-      </w:r>
-      <w:proofErr w:type="spellStart"/>
-      <w:r>
-        <w:t>dep</w:t>
-      </w:r>
-      <w:proofErr w:type="spellEnd"/>
-      <w:r>
-        <w:t xml:space="preserve"> + </w:t>
-      </w:r>
-      <w:proofErr w:type="spellStart"/>
-      <w:r>
-        <w:t>arr</w:t>
-      </w:r>
-      <w:proofErr w:type="spellEnd"/>
-      <w:r>
-        <w:t>)</w:t>
-      </w:r>
-    </w:p>
-    <w:p>
-      <w:r>
-        <w:t xml:space="preserve">Top 5 </w:t>
-      </w:r>
-      <w:r>
-        <w:sym w:font="Wingdings" w:char="F0E0"/>
-      </w:r>
-      <w:r>
-        <w:t xml:space="preserve"> des compagnies ayant le plus de vols</w:t>
-      </w:r>
-    </w:p>
-    <w:p>
-      <w:r>
-        <w:t xml:space="preserve">Top 5 </w:t>
-      </w:r>
-      <w:r>
-        <w:sym w:font="Wingdings" w:char="F0E0"/>
-      </w:r>
-      <w:r>
-        <w:t xml:space="preserve"> des aéroports accueillant le plus de vols</w:t>
+        <w:t>roports accueillant le plus de vols</w:t>
       </w:r>
     </w:p>
     <w:p/>
@@ -858,6 +931,7 @@
         </w:numPr>
       </w:pPr>
       <w:r>
+        <w:lastRenderedPageBreak/>
         <w:t>Rajouter en utilisant</w:t>
       </w:r>
       <w:r>

</xml_diff>